<commit_message>
finalizando o sistema de declaração de vínculo
</commit_message>
<xml_diff>
--- a/src/template/declaracao_vinculo.docx
+++ b/src/template/declaracao_vinculo.docx
@@ -399,7 +399,7 @@
       <w:tr>
         <w:tc>
           <w:tcPr>
-            <w:tcW w:w="9356" w:type="dxa"/>
+            <w:tcW w:w="9344" w:type="dxa"/>
             <w:gridSpan w:val="2"/>
           </w:tcPr>
           <w:p>
@@ -429,7 +429,7 @@
         </w:trPr>
         <w:tc>
           <w:tcPr>
-            <w:tcW w:w="2923" w:type="dxa"/>
+            <w:tcW w:w="2920" w:type="dxa"/>
           </w:tcPr>
           <w:p>
             <w:pPr>
@@ -456,7 +456,7 @@
         </w:tc>
         <w:tc>
           <w:tcPr>
-            <w:tcW w:w="6433" w:type="dxa"/>
+            <w:tcW w:w="6424" w:type="dxa"/>
           </w:tcPr>
           <w:p>
             <w:pPr>
@@ -511,7 +511,7 @@
         </w:trPr>
         <w:tc>
           <w:tcPr>
-            <w:tcW w:w="2923" w:type="dxa"/>
+            <w:tcW w:w="2920" w:type="dxa"/>
           </w:tcPr>
           <w:p>
             <w:pPr>
@@ -538,7 +538,7 @@
         </w:tc>
         <w:tc>
           <w:tcPr>
-            <w:tcW w:w="6433" w:type="dxa"/>
+            <w:tcW w:w="6424" w:type="dxa"/>
           </w:tcPr>
           <w:p>
             <w:pPr>
@@ -593,7 +593,7 @@
         </w:trPr>
         <w:tc>
           <w:tcPr>
-            <w:tcW w:w="2923" w:type="dxa"/>
+            <w:tcW w:w="2920" w:type="dxa"/>
           </w:tcPr>
           <w:p>
             <w:pPr>
@@ -620,7 +620,7 @@
         </w:tc>
         <w:tc>
           <w:tcPr>
-            <w:tcW w:w="6433" w:type="dxa"/>
+            <w:tcW w:w="6424" w:type="dxa"/>
           </w:tcPr>
           <w:p>
             <w:pPr>
@@ -665,6 +665,176 @@
                 <w:szCs w:val="20"/>
               </w:rPr>
               <w:t>}</w:t>
+            </w:r>
+          </w:p>
+        </w:tc>
+      </w:tr>
+      <w:tr>
+        <w:trPr>
+          <w:trHeight w:val="375"/>
+        </w:trPr>
+        <w:tc>
+          <w:tcPr>
+            <w:tcW w:w="2920" w:type="dxa"/>
+          </w:tcPr>
+          <w:p>
+            <w:pPr>
+              <w:spacing w:after="0"/>
+              <w:rPr>
+                <w:rFonts w:ascii="Times New Roman" w:hAnsi="Times New Roman" w:cs="Times New Roman"/>
+                <w:b/>
+                <w:bCs/>
+                <w:sz w:val="20"/>
+                <w:szCs w:val="20"/>
+              </w:rPr>
+            </w:pPr>
+            <w:r>
+              <w:rPr>
+                <w:rFonts w:ascii="Times New Roman" w:hAnsi="Times New Roman" w:cs="Times New Roman"/>
+                <w:b/>
+                <w:bCs/>
+                <w:sz w:val="20"/>
+                <w:szCs w:val="20"/>
+              </w:rPr>
+              <w:t>Jornada de trabalho</w:t>
+            </w:r>
+          </w:p>
+        </w:tc>
+        <w:tc>
+          <w:tcPr>
+            <w:tcW w:w="6424" w:type="dxa"/>
+          </w:tcPr>
+          <w:p>
+            <w:pPr>
+              <w:spacing w:after="0"/>
+              <w:jc w:val="center"/>
+              <w:rPr>
+                <w:rFonts w:ascii="Times New Roman" w:hAnsi="Times New Roman" w:cs="Times New Roman"/>
+                <w:b/>
+                <w:bCs/>
+                <w:sz w:val="20"/>
+                <w:szCs w:val="20"/>
+              </w:rPr>
+            </w:pPr>
+            <w:r>
+              <w:rPr>
+                <w:rFonts w:ascii="Times New Roman" w:hAnsi="Times New Roman" w:cs="Times New Roman"/>
+                <w:b/>
+                <w:bCs/>
+                <w:sz w:val="20"/>
+                <w:szCs w:val="20"/>
+              </w:rPr>
+              <w:t xml:space="preserve">Escala (  </w:t>
+            </w:r>
+            <w:r>
+              <w:rPr>
+                <w:rFonts w:ascii="Times New Roman" w:hAnsi="Times New Roman" w:cs="Times New Roman"/>
+                <w:sz w:val="20"/>
+                <w:szCs w:val="20"/>
+              </w:rPr>
+              <w:t>{</w:t>
+            </w:r>
+            <w:proofErr w:type="spellStart"/>
+            <w:r>
+              <w:rPr>
+                <w:rFonts w:ascii="Times New Roman" w:hAnsi="Times New Roman" w:cs="Times New Roman"/>
+                <w:sz w:val="20"/>
+                <w:szCs w:val="20"/>
+              </w:rPr>
+              <w:t>x_sim</w:t>
+            </w:r>
+            <w:proofErr w:type="spellEnd"/>
+            <w:r>
+              <w:rPr>
+                <w:rFonts w:ascii="Times New Roman" w:hAnsi="Times New Roman" w:cs="Times New Roman"/>
+                <w:sz w:val="20"/>
+                <w:szCs w:val="20"/>
+              </w:rPr>
+              <w:t>}</w:t>
+            </w:r>
+            <w:r>
+              <w:rPr>
+                <w:rFonts w:ascii="Times New Roman" w:hAnsi="Times New Roman" w:cs="Times New Roman"/>
+                <w:sz w:val="20"/>
+                <w:szCs w:val="20"/>
+              </w:rPr>
+              <w:t xml:space="preserve"> </w:t>
+            </w:r>
+            <w:r>
+              <w:rPr>
+                <w:rFonts w:ascii="Times New Roman" w:hAnsi="Times New Roman" w:cs="Times New Roman"/>
+                <w:b/>
+                <w:bCs/>
+                <w:sz w:val="20"/>
+                <w:szCs w:val="20"/>
+              </w:rPr>
+              <w:t xml:space="preserve"> )      Expediente (</w:t>
+            </w:r>
+            <w:r>
+              <w:rPr>
+                <w:rFonts w:ascii="Times New Roman" w:hAnsi="Times New Roman" w:cs="Times New Roman"/>
+                <w:b/>
+                <w:bCs/>
+                <w:sz w:val="20"/>
+                <w:szCs w:val="20"/>
+              </w:rPr>
+              <w:t xml:space="preserve"> </w:t>
+            </w:r>
+            <w:r>
+              <w:rPr>
+                <w:rFonts w:ascii="Times New Roman" w:hAnsi="Times New Roman" w:cs="Times New Roman"/>
+                <w:sz w:val="20"/>
+                <w:szCs w:val="20"/>
+              </w:rPr>
+              <w:t>{</w:t>
+            </w:r>
+            <w:proofErr w:type="spellStart"/>
+            <w:r>
+              <w:rPr>
+                <w:rFonts w:ascii="Times New Roman" w:hAnsi="Times New Roman" w:cs="Times New Roman"/>
+                <w:sz w:val="20"/>
+                <w:szCs w:val="20"/>
+              </w:rPr>
+              <w:t>x</w:t>
+            </w:r>
+            <w:bookmarkStart w:id="0" w:name="_GoBack"/>
+            <w:bookmarkEnd w:id="0"/>
+            <w:r>
+              <w:rPr>
+                <w:rFonts w:ascii="Times New Roman" w:hAnsi="Times New Roman" w:cs="Times New Roman"/>
+                <w:sz w:val="20"/>
+                <w:szCs w:val="20"/>
+              </w:rPr>
+              <w:t>_nao</w:t>
+            </w:r>
+            <w:proofErr w:type="spellEnd"/>
+            <w:r>
+              <w:rPr>
+                <w:rFonts w:ascii="Times New Roman" w:hAnsi="Times New Roman" w:cs="Times New Roman"/>
+                <w:sz w:val="20"/>
+                <w:szCs w:val="20"/>
+              </w:rPr>
+              <w:t>}</w:t>
+            </w:r>
+            <w:r>
+              <w:rPr>
+                <w:rFonts w:ascii="Times New Roman" w:hAnsi="Times New Roman" w:cs="Times New Roman"/>
+                <w:b/>
+                <w:bCs/>
+                <w:sz w:val="20"/>
+                <w:szCs w:val="20"/>
+              </w:rPr>
+              <w:t xml:space="preserve"> </w:t>
+            </w:r>
+            <w:r>
+              <w:rPr>
+                <w:rFonts w:ascii="Times New Roman" w:hAnsi="Times New Roman" w:cs="Times New Roman"/>
+                <w:b/>
+                <w:bCs/>
+                <w:sz w:val="20"/>
+                <w:szCs w:val="20"/>
+              </w:rPr>
+              <w:t>)</w:t>
             </w:r>
           </w:p>
         </w:tc>
@@ -675,7 +845,7 @@
         </w:trPr>
         <w:tc>
           <w:tcPr>
-            <w:tcW w:w="2923" w:type="dxa"/>
+            <w:tcW w:w="2920" w:type="dxa"/>
           </w:tcPr>
           <w:p>
             <w:pPr>
@@ -702,7 +872,7 @@
         </w:tc>
         <w:tc>
           <w:tcPr>
-            <w:tcW w:w="6433" w:type="dxa"/>
+            <w:tcW w:w="6424" w:type="dxa"/>
           </w:tcPr>
           <w:p>
             <w:pPr>
@@ -757,7 +927,7 @@
         </w:trPr>
         <w:tc>
           <w:tcPr>
-            <w:tcW w:w="2923" w:type="dxa"/>
+            <w:tcW w:w="2920" w:type="dxa"/>
           </w:tcPr>
           <w:p>
             <w:pPr>
@@ -784,7 +954,7 @@
         </w:tc>
         <w:tc>
           <w:tcPr>
-            <w:tcW w:w="6433" w:type="dxa"/>
+            <w:tcW w:w="6424" w:type="dxa"/>
           </w:tcPr>
           <w:p>
             <w:pPr>
@@ -849,7 +1019,7 @@
         </w:trPr>
         <w:tc>
           <w:tcPr>
-            <w:tcW w:w="2923" w:type="dxa"/>
+            <w:tcW w:w="2920" w:type="dxa"/>
           </w:tcPr>
           <w:p>
             <w:pPr>
@@ -876,7 +1046,7 @@
         </w:tc>
         <w:tc>
           <w:tcPr>
-            <w:tcW w:w="6433" w:type="dxa"/>
+            <w:tcW w:w="6424" w:type="dxa"/>
           </w:tcPr>
           <w:p>
             <w:pPr>
@@ -911,8 +1081,6 @@
               </w:rPr>
               <w:t>horario</w:t>
             </w:r>
-            <w:bookmarkStart w:id="0" w:name="_GoBack"/>
-            <w:bookmarkEnd w:id="0"/>
             <w:proofErr w:type="spellEnd"/>
             <w:r>
               <w:rPr>
@@ -933,7 +1101,7 @@
         </w:trPr>
         <w:tc>
           <w:tcPr>
-            <w:tcW w:w="2923" w:type="dxa"/>
+            <w:tcW w:w="2920" w:type="dxa"/>
           </w:tcPr>
           <w:p>
             <w:pPr>
@@ -960,7 +1128,7 @@
         </w:tc>
         <w:tc>
           <w:tcPr>
-            <w:tcW w:w="6433" w:type="dxa"/>
+            <w:tcW w:w="6424" w:type="dxa"/>
           </w:tcPr>
           <w:p>
             <w:pPr>
@@ -3361,7 +3529,7 @@
 </file>
 
 <file path=customXml/itemProps1.xml><?xml version="1.0" encoding="utf-8"?>
-<ds:datastoreItem xmlns:ds="http://schemas.openxmlformats.org/officeDocument/2006/customXml" ds:itemID="{17F3F8F2-4156-4904-9174-159EAE258C91}">
+<ds:datastoreItem xmlns:ds="http://schemas.openxmlformats.org/officeDocument/2006/customXml" ds:itemID="{B4FF6B7F-5965-4B7F-AECD-FAFA25BE881A}">
   <ds:schemaRefs>
     <ds:schemaRef ds:uri="http://schemas.openxmlformats.org/officeDocument/2006/bibliography"/>
   </ds:schemaRefs>

</xml_diff>

<commit_message>
corrigindo bugs no sistema da declaração de vínculo
</commit_message>
<xml_diff>
--- a/src/template/declaracao_vinculo.docx
+++ b/src/template/declaracao_vinculo.docx
@@ -240,7 +240,7 @@
                 <w:sz w:val="20"/>
                 <w:szCs w:val="20"/>
               </w:rPr>
-              <w:t>x_sim</w:t>
+              <w:t>x_vinculo_sim</w:t>
             </w:r>
             <w:proofErr w:type="spellEnd"/>
             <w:r>
@@ -290,7 +290,15 @@
                 <w:sz w:val="20"/>
                 <w:szCs w:val="20"/>
               </w:rPr>
-              <w:t>x_nao</w:t>
+              <w:t>x_</w:t>
+            </w:r>
+            <w:r>
+              <w:rPr>
+                <w:rFonts w:ascii="Times New Roman" w:hAnsi="Times New Roman" w:cs="Times New Roman"/>
+                <w:sz w:val="20"/>
+                <w:szCs w:val="20"/>
+              </w:rPr>
+              <w:t>vinculo_nao</w:t>
             </w:r>
             <w:proofErr w:type="spellEnd"/>
             <w:r>
@@ -309,6 +317,8 @@
               </w:rPr>
               <w:t xml:space="preserve"> )</w:t>
             </w:r>
+            <w:bookmarkStart w:id="0" w:name="_GoBack"/>
+            <w:bookmarkEnd w:id="0"/>
           </w:p>
         </w:tc>
       </w:tr>
@@ -741,7 +751,15 @@
                 <w:sz w:val="20"/>
                 <w:szCs w:val="20"/>
               </w:rPr>
-              <w:t>x_sim</w:t>
+              <w:t>x_</w:t>
+            </w:r>
+            <w:r>
+              <w:rPr>
+                <w:rFonts w:ascii="Times New Roman" w:hAnsi="Times New Roman" w:cs="Times New Roman"/>
+                <w:sz w:val="20"/>
+                <w:szCs w:val="20"/>
+              </w:rPr>
+              <w:t>escala</w:t>
             </w:r>
             <w:proofErr w:type="spellEnd"/>
             <w:r>
@@ -768,17 +786,7 @@
                 <w:sz w:val="20"/>
                 <w:szCs w:val="20"/>
               </w:rPr>
-              <w:t xml:space="preserve"> )      Expediente (</w:t>
-            </w:r>
-            <w:r>
-              <w:rPr>
-                <w:rFonts w:ascii="Times New Roman" w:hAnsi="Times New Roman" w:cs="Times New Roman"/>
-                <w:b/>
-                <w:bCs/>
-                <w:sz w:val="20"/>
-                <w:szCs w:val="20"/>
-              </w:rPr>
-              <w:t xml:space="preserve"> </w:t>
+              <w:t xml:space="preserve"> )      Expediente ( </w:t>
             </w:r>
             <w:r>
               <w:rPr>
@@ -795,17 +803,15 @@
                 <w:sz w:val="20"/>
                 <w:szCs w:val="20"/>
               </w:rPr>
-              <w:t>x</w:t>
-            </w:r>
-            <w:bookmarkStart w:id="0" w:name="_GoBack"/>
-            <w:bookmarkEnd w:id="0"/>
-            <w:r>
-              <w:rPr>
-                <w:rFonts w:ascii="Times New Roman" w:hAnsi="Times New Roman" w:cs="Times New Roman"/>
-                <w:sz w:val="20"/>
-                <w:szCs w:val="20"/>
-              </w:rPr>
-              <w:t>_nao</w:t>
+              <w:t>x_</w:t>
+            </w:r>
+            <w:r>
+              <w:rPr>
+                <w:rFonts w:ascii="Times New Roman" w:hAnsi="Times New Roman" w:cs="Times New Roman"/>
+                <w:sz w:val="20"/>
+                <w:szCs w:val="20"/>
+              </w:rPr>
+              <w:t>expediente</w:t>
             </w:r>
             <w:proofErr w:type="spellEnd"/>
             <w:r>
@@ -824,17 +830,7 @@
                 <w:sz w:val="20"/>
                 <w:szCs w:val="20"/>
               </w:rPr>
-              <w:t xml:space="preserve"> </w:t>
-            </w:r>
-            <w:r>
-              <w:rPr>
-                <w:rFonts w:ascii="Times New Roman" w:hAnsi="Times New Roman" w:cs="Times New Roman"/>
-                <w:b/>
-                <w:bCs/>
-                <w:sz w:val="20"/>
-                <w:szCs w:val="20"/>
-              </w:rPr>
-              <w:t>)</w:t>
+              <w:t xml:space="preserve"> )</w:t>
             </w:r>
           </w:p>
         </w:tc>
@@ -3529,7 +3525,7 @@
 </file>
 
 <file path=customXml/itemProps1.xml><?xml version="1.0" encoding="utf-8"?>
-<ds:datastoreItem xmlns:ds="http://schemas.openxmlformats.org/officeDocument/2006/customXml" ds:itemID="{B4FF6B7F-5965-4B7F-AECD-FAFA25BE881A}">
+<ds:datastoreItem xmlns:ds="http://schemas.openxmlformats.org/officeDocument/2006/customXml" ds:itemID="{84703C71-75CA-4874-8DF0-24EB917517E0}">
   <ds:schemaRefs>
     <ds:schemaRef ds:uri="http://schemas.openxmlformats.org/officeDocument/2006/bibliography"/>
   </ds:schemaRefs>

</xml_diff>